<commit_message>
seinformaciondepaginas separadas alumno1 alumno2siexiste y profesorguia
</commit_message>
<xml_diff>
--- a/tesis/public/Formulario_Inscripcion.docx
+++ b/tesis/public/Formulario_Inscripcion.docx
@@ -3,6 +3,232 @@
 <w:document xmlns:ve="http://schemas.openxmlformats.org/markup-compatibility/2006" xmlns:o="urn:schemas-microsoft-com:office:office" xmlns:r="http://schemas.openxmlformats.org/officeDocument/2006/relationships" xmlns:m="http://schemas.openxmlformats.org/officeDocument/2006/math" xmlns:v="urn:schemas-microsoft-com:vml" xmlns:wp="http://schemas.openxmlformats.org/drawingml/2006/wordprocessingDrawing" xmlns:w10="urn:schemas-microsoft-com:office:word" xmlns:w="http://schemas.openxmlformats.org/wordprocessingml/2006/main" xmlns:wne="http://schemas.microsoft.com/office/word/2006/wordml">
   <w:body>
     <w:p>
+      <w:pPr/>
+      <w:r>
+        <w:rPr>
+          <w:sz w:val="22"/>
+          <w:szCs w:val="22"/>
+          <w:b w:val="1"/>
+          <w:bCs w:val="1"/>
+        </w:rPr>
+        <w:t xml:space="preserve">                                             UNIVERSIDAD CATÓLICA DEL MAULE</w:t>
+      </w:r>
+    </w:p>
+    <w:p>
+      <w:pPr/>
+      <w:r>
+        <w:rPr>
+          <w:sz w:val="22"/>
+          <w:szCs w:val="22"/>
+          <w:b w:val="1"/>
+          <w:bCs w:val="1"/>
+        </w:rPr>
+        <w:t xml:space="preserve">                                          FACULTAD DE CIENCIAS DE LA INGENIERÍA</w:t>
+      </w:r>
+    </w:p>
+    <w:p>
+      <w:pPr/>
+      <w:r>
+        <w:rPr>
+          <w:sz w:val="22"/>
+          <w:szCs w:val="22"/>
+          <w:b w:val="1"/>
+          <w:bCs w:val="1"/>
+        </w:rPr>
+        <w:t xml:space="preserve">                                         ESCUELA DE INGENIERÍA CIVIL INFORMÁTICA</w:t>
+      </w:r>
+    </w:p>
+    <w:p>
+      <w:pPr/>
+      <w:r>
+        <w:rPr>
+          <w:sz w:val="22"/>
+          <w:szCs w:val="22"/>
+          <w:b w:val="1"/>
+          <w:bCs w:val="1"/>
+        </w:rPr>
+        <w:t xml:space="preserve">                                                </w:t>
+      </w:r>
+    </w:p>
+    <w:p>
+      <w:pPr/>
+      <w:r>
+        <w:rPr>
+          <w:sz w:val="22"/>
+          <w:szCs w:val="22"/>
+          <w:b w:val="1"/>
+          <w:bCs w:val="1"/>
+        </w:rPr>
+        <w:t xml:space="preserve">                                        FORMULARIO DE INSCRIPCIÓN DE TEMAS DE TESIS Y  </w:t>
+      </w:r>
+    </w:p>
+    <w:p>
+      <w:pPr/>
+      <w:r>
+        <w:rPr>
+          <w:sz w:val="22"/>
+          <w:szCs w:val="22"/>
+          <w:b w:val="1"/>
+          <w:bCs w:val="1"/>
+        </w:rPr>
+        <w:t xml:space="preserve">                                           MEMORÍAS DE TÍTULO</w:t>
+      </w:r>
+    </w:p>
+    <w:p>
+      <w:pPr/>
+      <w:r>
+        <w:rPr>
+          <w:sz w:val="22"/>
+          <w:szCs w:val="22"/>
+          <w:b w:val="1"/>
+          <w:bCs w:val="1"/>
+        </w:rPr>
+        <w:t xml:space="preserve">                                                </w:t>
+      </w:r>
+    </w:p>
+    <w:p>
+      <w:pPr/>
+      <w:r>
+        <w:rPr>
+          <w:sz w:val="22"/>
+          <w:szCs w:val="22"/>
+          <w:b w:val="1"/>
+          <w:bCs w:val="1"/>
+        </w:rPr>
+        <w:t xml:space="preserve">                                    (A COMPLETAR POR EL ALUMNO)</w:t>
+      </w:r>
+    </w:p>
+    <w:p/>
+    <w:p/>
+    <w:p>
+      <w:pPr/>
+      <w:r>
+        <w:rPr>
+          <w:sz w:val="22"/>
+          <w:szCs w:val="22"/>
+        </w:rPr>
+        <w:t xml:space="preserve">NOMBRE COMPLETO:Jhon Michael Faundez Miño</w:t>
+      </w:r>
+    </w:p>
+    <w:p/>
+    <w:p>
+      <w:pPr/>
+      <w:r>
+        <w:rPr>
+          <w:sz w:val="22"/>
+          <w:szCs w:val="22"/>
+          <w:b w:val="0"/>
+          <w:bCs w:val="0"/>
+        </w:rPr>
+        <w:t xml:space="preserve">RUT:18.574.262-8            AÑO INGRESO:2013</w:t>
+      </w:r>
+    </w:p>
+    <w:p/>
+    <w:p>
+      <w:pPr/>
+      <w:r>
+        <w:rPr>
+          <w:sz w:val="22"/>
+          <w:szCs w:val="22"/>
+          <w:b w:val="0"/>
+          <w:bCs w:val="0"/>
+        </w:rPr>
+        <w:t xml:space="preserve">CARRERA:Ingenieria en Ejecución e Informatica</w:t>
+      </w:r>
+    </w:p>
+    <w:p/>
+    <w:p>
+      <w:pPr/>
+      <w:r>
+        <w:rPr>
+          <w:sz w:val="22"/>
+          <w:szCs w:val="22"/>
+          <w:b w:val="0"/>
+          <w:bCs w:val="0"/>
+        </w:rPr>
+        <w:t xml:space="preserve">EMAIL:  JhonF@gmail.com            TELÉFONO: 12345678</w:t>
+      </w:r>
+    </w:p>
+    <w:p/>
+    <w:p>
+      <w:pPr/>
+      <w:r>
+        <w:rPr>
+          <w:sz w:val="22"/>
+          <w:szCs w:val="22"/>
+          <w:b w:val="0"/>
+          <w:bCs w:val="0"/>
+        </w:rPr>
+        <w:t xml:space="preserve">NOMBRE TESIS/MEMORIA: Desarrollo de aplicacion movil ed. fisica</w:t>
+      </w:r>
+    </w:p>
+    <w:p/>
+    <w:p>
+      <w:pPr/>
+      <w:r>
+        <w:rPr>
+          <w:sz w:val="22"/>
+          <w:szCs w:val="22"/>
+          <w:b w:val="0"/>
+          <w:bCs w:val="0"/>
+        </w:rPr>
+        <w:t xml:space="preserve">BREVE DESCRIPCIÓN DEL TEMA: Esta tesis pretende...</w:t>
+      </w:r>
+    </w:p>
+    <w:p>
+      <w:pPr/>
+      <w:r>
+        <w:rPr>
+          <w:sz w:val="22"/>
+          <w:szCs w:val="22"/>
+          <w:b w:val="0"/>
+          <w:bCs w:val="0"/>
+        </w:rPr>
+        <w:t xml:space="preserve">OBJETIVOS DEL TEMA: Dentro de los objetivos de esta tesis se espera...</w:t>
+      </w:r>
+    </w:p>
+    <w:p>
+      <w:pPr/>
+      <w:r>
+        <w:rPr>
+          <w:sz w:val="22"/>
+          <w:szCs w:val="22"/>
+          <w:b w:val="0"/>
+          <w:bCs w:val="0"/>
+        </w:rPr>
+        <w:t xml:space="preserve">CONTRIBUCIÓN ESPERADA: Se espera contribuir a la carrera de Educación fisica, desarrollando una aplicación de utilidad para ellos...</w:t>
+      </w:r>
+    </w:p>
+    <w:p>
+      <w:pPr/>
+      <w:r>
+        <w:rPr>
+          <w:sz w:val="22"/>
+          <w:szCs w:val="22"/>
+          <w:b w:val="1"/>
+          <w:bCs w:val="1"/>
+        </w:rPr>
+        <w:t xml:space="preserve">FIRMA ALUMNO</w:t>
+      </w:r>
+    </w:p>
+    <w:p>
+      <w:pPr/>
+      <w:r>
+        <w:rPr>
+          <w:sz w:val="22"/>
+          <w:szCs w:val="22"/>
+          <w:b w:val="1"/>
+          <w:bCs w:val="1"/>
+        </w:rPr>
+        <w:t xml:space="preserve">FECHA:...../...../.....</w:t>
+      </w:r>
+    </w:p>
+    <w:p>
+      <w:r>
+        <w:br w:type="page"/>
+      </w:r>
+    </w:p>
+    <w:p>
       <w:bookmarkStart w:id="1" w:name="_Toc1"/>
       <w:r>
         <w:t>U N I V E R S I D A D C A T Ó L I C A D E L M A U L E</w:t>
@@ -49,6 +275,8 @@
         <w:t xml:space="preserve">(A COMPLETAR POR EL ALUMNO)</w:t>
       </w:r>
     </w:p>
+    <w:p/>
+    <w:p/>
     <w:p>
       <w:pPr/>
       <w:r>
@@ -59,18 +287,20 @@
         <w:t xml:space="preserve">NOMBRE COMPLETO:Jhon Michael Faundez Miño</w:t>
       </w:r>
     </w:p>
-    <w:p>
-      <w:pPr/>
-      <w:r>
-        <w:rPr>
-          <w:sz w:val="22"/>
-          <w:szCs w:val="22"/>
-          <w:b w:val="0"/>
-          <w:bCs w:val="0"/>
-        </w:rPr>
-        <w:t xml:space="preserve">Rut:18.574.262-8 AÑO INGRESO:2013</w:t>
-      </w:r>
-    </w:p>
+    <w:p/>
+    <w:p>
+      <w:pPr/>
+      <w:r>
+        <w:rPr>
+          <w:sz w:val="22"/>
+          <w:szCs w:val="22"/>
+          <w:b w:val="0"/>
+          <w:bCs w:val="0"/>
+        </w:rPr>
+        <w:t xml:space="preserve">RUT:18.574.262-8            AÑO INGRESO:2013</w:t>
+      </w:r>
+    </w:p>
+    <w:p/>
     <w:p>
       <w:pPr/>
       <w:r>
@@ -83,18 +313,20 @@
         <w:t xml:space="preserve">CARRERA:Ingenieria en Ejecución e Informatica</w:t>
       </w:r>
     </w:p>
-    <w:p>
-      <w:pPr/>
-      <w:r>
-        <w:rPr>
-          <w:sz w:val="22"/>
-          <w:szCs w:val="22"/>
-          <w:b w:val="0"/>
-          <w:bCs w:val="0"/>
-        </w:rPr>
-        <w:t xml:space="preserve">EMAIL:  JhonF@gmail.com TELÉFONO: 12345678</w:t>
-      </w:r>
-    </w:p>
+    <w:p/>
+    <w:p>
+      <w:pPr/>
+      <w:r>
+        <w:rPr>
+          <w:sz w:val="22"/>
+          <w:szCs w:val="22"/>
+          <w:b w:val="0"/>
+          <w:bCs w:val="0"/>
+        </w:rPr>
+        <w:t xml:space="preserve">EMAIL: AlfonsoB@gmail.com             TELÉFONO: 23456789</w:t>
+      </w:r>
+    </w:p>
+    <w:p/>
     <w:p>
       <w:pPr/>
       <w:r>
@@ -107,6 +339,7 @@
         <w:t xml:space="preserve">NOMBRE TESIS/MEMORIA: Desarrollo de aplicacion movil ed. fisica</w:t>
       </w:r>
     </w:p>
+    <w:p/>
     <w:p>
       <w:pPr/>
       <w:r>
@@ -168,168 +401,8 @@
       </w:r>
     </w:p>
     <w:p>
-      <w:bookmarkStart w:id="6" w:name="_Toc6"/>
-      <w:r>
-        <w:t>U N I V E R S I D A D C A T Ó L I C A D E L M A U L E</w:t>
-      </w:r>
-      <w:bookmarkEnd w:id="6"/>
-    </w:p>
-    <w:p>
-      <w:bookmarkStart w:id="7" w:name="_Toc7"/>
-      <w:r>
-        <w:t>F A C U L T A D D E C I E N C I A S D E L A I N G E N I E R Í A</w:t>
-      </w:r>
-      <w:bookmarkEnd w:id="7"/>
-    </w:p>
-    <w:p>
-      <w:bookmarkStart w:id="8" w:name="_Toc8"/>
-      <w:r>
-        <w:t>ESCUELA DE INGENIERÍA CIVIL INFORMÁTICA</w:t>
-      </w:r>
-      <w:bookmarkEnd w:id="8"/>
-    </w:p>
-    <w:p>
-      <w:bookmarkStart w:id="9" w:name="_Toc9"/>
-      <w:r>
-        <w:t>FORMULARIO DE INSCRIPCIÓN DE TESIS Y</w:t>
-      </w:r>
-      <w:bookmarkEnd w:id="9"/>
-    </w:p>
-    <w:p>
-      <w:bookmarkStart w:id="10" w:name="_Toc10"/>
-      <w:r>
-        <w:t>MEMORÍAS DE TÍTULO</w:t>
-      </w:r>
-      <w:bookmarkEnd w:id="10"/>
-    </w:p>
-    <w:p>
-      <w:pPr/>
-      <w:r>
-        <w:rPr>
-          <w:sz w:val="22"/>
-          <w:szCs w:val="22"/>
-          <w:b w:val="1"/>
-          <w:bCs w:val="1"/>
-        </w:rPr>
-        <w:t xml:space="preserve">(A COMPLETAR POR EL ALUMNO)</w:t>
-      </w:r>
-    </w:p>
-    <w:p>
-      <w:pPr/>
-      <w:r>
-        <w:rPr>
-          <w:sz w:val="22"/>
-          <w:szCs w:val="22"/>
-        </w:rPr>
-        <w:t xml:space="preserve">NOMBRE COMPLETO:Jhon Michael Faundez Miño</w:t>
-      </w:r>
-    </w:p>
-    <w:p>
-      <w:pPr/>
-      <w:r>
-        <w:rPr>
-          <w:sz w:val="22"/>
-          <w:szCs w:val="22"/>
-          <w:b w:val="0"/>
-          <w:bCs w:val="0"/>
-        </w:rPr>
-        <w:t xml:space="preserve">Rut:18.574.262-8 AÑO INGRESO:2013</w:t>
-      </w:r>
-    </w:p>
-    <w:p>
-      <w:pPr/>
-      <w:r>
-        <w:rPr>
-          <w:sz w:val="22"/>
-          <w:szCs w:val="22"/>
-          <w:b w:val="0"/>
-          <w:bCs w:val="0"/>
-        </w:rPr>
-        <w:t xml:space="preserve">CARRERA:Ingenieria en Ejecución e Informatica</w:t>
-      </w:r>
-    </w:p>
-    <w:p>
-      <w:pPr/>
-      <w:r>
-        <w:rPr>
-          <w:sz w:val="22"/>
-          <w:szCs w:val="22"/>
-          <w:b w:val="0"/>
-          <w:bCs w:val="0"/>
-        </w:rPr>
-        <w:t xml:space="preserve">EMAIL: AlfonsoB@gmail.com TELÉFONO: 23456789</w:t>
-      </w:r>
-    </w:p>
-    <w:p>
-      <w:pPr/>
-      <w:r>
-        <w:rPr>
-          <w:sz w:val="22"/>
-          <w:szCs w:val="22"/>
-          <w:b w:val="0"/>
-          <w:bCs w:val="0"/>
-        </w:rPr>
-        <w:t xml:space="preserve">NOMBRE TESIS/MEMORIA: Desarrollo de aplicacion movil ed. fisica</w:t>
-      </w:r>
-    </w:p>
-    <w:p>
-      <w:pPr/>
-      <w:r>
-        <w:rPr>
-          <w:sz w:val="22"/>
-          <w:szCs w:val="22"/>
-          <w:b w:val="0"/>
-          <w:bCs w:val="0"/>
-        </w:rPr>
-        <w:t xml:space="preserve">BREVE DESCRIPCIÓN DEL TEMA: Esta tesis pretende...</w:t>
-      </w:r>
-    </w:p>
-    <w:p>
-      <w:pPr/>
-      <w:r>
-        <w:rPr>
-          <w:sz w:val="22"/>
-          <w:szCs w:val="22"/>
-          <w:b w:val="0"/>
-          <w:bCs w:val="0"/>
-        </w:rPr>
-        <w:t xml:space="preserve">OBJETIVOS DEL TEMA: Dentro de los objetivos de esta tesis se espera...</w:t>
-      </w:r>
-    </w:p>
-    <w:p>
-      <w:pPr/>
-      <w:r>
-        <w:rPr>
-          <w:sz w:val="22"/>
-          <w:szCs w:val="22"/>
-          <w:b w:val="0"/>
-          <w:bCs w:val="0"/>
-        </w:rPr>
-        <w:t xml:space="preserve">CONTRIBUCIÓN ESPERADA: Se espera contribuir a la carrera de Educación fisica, desarrollando una aplicación de utilidad para ellos...</w:t>
-      </w:r>
-    </w:p>
-    <w:p>
-      <w:pPr/>
-      <w:r>
-        <w:rPr>
-          <w:sz w:val="22"/>
-          <w:szCs w:val="22"/>
-          <w:b w:val="1"/>
-          <w:bCs w:val="1"/>
-        </w:rPr>
-        <w:t xml:space="preserve">FIRMA ALUMNO</w:t>
-      </w:r>
-    </w:p>
-    <w:p>
-      <w:pPr/>
-      <w:r>
-        <w:rPr>
-          <w:sz w:val="22"/>
-          <w:szCs w:val="22"/>
-          <w:b w:val="1"/>
-          <w:bCs w:val="1"/>
-        </w:rPr>
-        <w:t xml:space="preserve">FECHA:...../...../.....</w:t>
+      <w:r>
+        <w:br w:type="page"/>
       </w:r>
     </w:p>
     <w:p>
@@ -350,8 +423,8 @@
         <w:rPr>
           <w:sz w:val="22"/>
           <w:szCs w:val="22"/>
-          <w:b w:val="1"/>
-          <w:bCs w:val="1"/>
+          <w:b w:val="0"/>
+          <w:bCs w:val="0"/>
         </w:rPr>
         <w:t xml:space="preserve">PROFESOR GUÍA: Marco Toranzo</w:t>
       </w:r>
@@ -510,6 +583,90 @@
           <w:bCs w:val="0"/>
         </w:rPr>
         <w:t xml:space="preserve">DIRECCIÓN POSTAL:</w:t>
+      </w:r>
+    </w:p>
+    <w:p>
+      <w:pPr/>
+      <w:r>
+        <w:rPr>
+          <w:sz w:val="22"/>
+          <w:szCs w:val="22"/>
+          <w:b w:val="1"/>
+          <w:bCs w:val="1"/>
+        </w:rPr>
+        <w:t xml:space="preserve">FIRMA PROFESOR GUIA       FIRMA DIRECTOR DE ESCUELA </w:t>
+      </w:r>
+    </w:p>
+    <w:p>
+      <w:pPr/>
+      <w:r>
+        <w:rPr>
+          <w:sz w:val="22"/>
+          <w:szCs w:val="22"/>
+          <w:b w:val="1"/>
+          <w:bCs w:val="1"/>
+        </w:rPr>
+        <w:t xml:space="preserve">FECHA: …......../ …...... / …............-                    FECHA: …......../ …...... / …............-    </w:t>
+      </w:r>
+    </w:p>
+    <w:p>
+      <w:pPr/>
+      <w:r>
+        <w:rPr>
+          <w:sz w:val="22"/>
+          <w:szCs w:val="22"/>
+          <w:b w:val="1"/>
+          <w:bCs w:val="1"/>
+        </w:rPr>
+        <w:t xml:space="preserve">***************************************************************************************</w:t>
+      </w:r>
+    </w:p>
+    <w:p>
+      <w:pPr/>
+      <w:r>
+        <w:rPr>
+          <w:sz w:val="22"/>
+          <w:szCs w:val="22"/>
+          <w:b w:val="1"/>
+          <w:bCs w:val="1"/>
+        </w:rPr>
+        <w:t xml:space="preserve">A COMPLETAR POR DIRECTOR DEL DEPARTAMENTO)</w:t>
+      </w:r>
+    </w:p>
+    <w:p>
+      <w:pPr/>
+      <w:r>
+        <w:rPr>
+          <w:sz w:val="22"/>
+          <w:szCs w:val="22"/>
+          <w:b w:val="1"/>
+          <w:bCs w:val="1"/>
+        </w:rPr>
+        <w:t xml:space="preserve">OBSERVACIONES DEL DIRECTOR DEL DEPARTAMENTO:</w:t>
+      </w:r>
+    </w:p>
+    <w:p>
+      <w:pPr/>
+      <w:r>
+        <w:rPr>
+          <w:sz w:val="22"/>
+          <w:szCs w:val="22"/>
+          <w:b w:val="1"/>
+          <w:bCs w:val="1"/>
+        </w:rPr>
+        <w:t xml:space="preserve">FIRMA DIRECTOR DEL DEPARTAMENTO</w:t>
+      </w:r>
+    </w:p>
+    <w:p>
+      <w:pPr/>
+      <w:r>
+        <w:rPr>
+          <w:sz w:val="22"/>
+          <w:szCs w:val="22"/>
+          <w:b w:val="1"/>
+          <w:bCs w:val="1"/>
+        </w:rPr>
+        <w:t xml:space="preserve">FECHA: …......../ …...... / …............-</w:t>
       </w:r>
     </w:p>
     <w:sectPr>

</xml_diff>

<commit_message>
ahora si se envia correo a gmail, faltaestructurarcorreocomoestabaconmailtrap
</commit_message>
<xml_diff>
--- a/tesis/public/Formulario_Inscripcion.docx
+++ b/tesis/public/Formulario_Inscripcion.docx
@@ -99,110 +99,110 @@
           <w:sz w:val="22"/>
           <w:szCs w:val="22"/>
         </w:rPr>
-        <w:t xml:space="preserve">NOMBRE COMPLETO:Jose Miguel Valdes Salgado</w:t>
-      </w:r>
-    </w:p>
-    <w:p/>
-    <w:p>
-      <w:pPr>
-        <w:jc w:val="left"/>
-      </w:pPr>
-      <w:r>
-        <w:rPr>
-          <w:sz w:val="22"/>
-          <w:szCs w:val="22"/>
-          <w:b w:val="0"/>
-          <w:bCs w:val="0"/>
-        </w:rPr>
-        <w:t xml:space="preserve">RUT:18.678.987-3            AÑO INGRESO:2013</w:t>
-      </w:r>
-    </w:p>
-    <w:p/>
-    <w:p>
-      <w:pPr>
-        <w:jc w:val="left"/>
-      </w:pPr>
-      <w:r>
-        <w:rPr>
-          <w:sz w:val="22"/>
-          <w:szCs w:val="22"/>
-          <w:b w:val="0"/>
-          <w:bCs w:val="0"/>
-        </w:rPr>
-        <w:t xml:space="preserve">CARRERA:Ingenieria Civil Informatica</w:t>
-      </w:r>
-    </w:p>
-    <w:p/>
-    <w:p>
-      <w:pPr>
-        <w:jc w:val="left"/>
-      </w:pPr>
-      <w:r>
-        <w:rPr>
-          <w:sz w:val="22"/>
-          <w:szCs w:val="22"/>
-          <w:b w:val="0"/>
-          <w:bCs w:val="0"/>
-        </w:rPr>
-        <w:t xml:space="preserve">EMAIL:  JoseValdes@gmail.com            TELÉFONO: 12345678</w:t>
-      </w:r>
-    </w:p>
-    <w:p/>
-    <w:p>
-      <w:pPr>
-        <w:jc w:val="left"/>
-      </w:pPr>
-      <w:r>
-        <w:rPr>
-          <w:sz w:val="22"/>
-          <w:szCs w:val="22"/>
-          <w:b w:val="0"/>
-          <w:bCs w:val="0"/>
-        </w:rPr>
-        <w:t xml:space="preserve">NOMBRE TESIS/MEMORIA: Aplicando redes neuronales a investigación de reconocimiento de imagenes y audio.</w:t>
-      </w:r>
-    </w:p>
-    <w:p/>
-    <w:p>
-      <w:pPr>
-        <w:jc w:val="left"/>
-      </w:pPr>
-      <w:r>
-        <w:rPr>
-          <w:sz w:val="22"/>
-          <w:szCs w:val="22"/>
-          <w:b w:val="0"/>
-          <w:bCs w:val="0"/>
-        </w:rPr>
-        <w:t xml:space="preserve">BREVE DESCRIPCIÓN DEL TEMA: Descripcion1, Descripcion2, Descripcion3, Descripcion4, Descripcion5, Descripcion6, Descripcion7, Descripcion8, Descripcion9, Descripcion10</w:t>
-      </w:r>
-    </w:p>
-    <w:p>
-      <w:pPr>
-        <w:jc w:val="left"/>
-      </w:pPr>
-      <w:r>
-        <w:rPr>
-          <w:sz w:val="22"/>
-          <w:szCs w:val="22"/>
-          <w:b w:val="0"/>
-          <w:bCs w:val="0"/>
-        </w:rPr>
-        <w:t xml:space="preserve">OBJETIVOS DEL TEMA: Objetivo1, Objetivo2, Objetivo3, Objetivo4, Objetivo5, Objetivo6, Objetivo7, Objetivo8, Objetivo9,Objetivo10</w:t>
-      </w:r>
-    </w:p>
-    <w:p>
-      <w:pPr>
-        <w:jc w:val="left"/>
-      </w:pPr>
-      <w:r>
-        <w:rPr>
-          <w:sz w:val="22"/>
-          <w:szCs w:val="22"/>
-          <w:b w:val="0"/>
-          <w:bCs w:val="0"/>
-        </w:rPr>
-        <w:t xml:space="preserve">CONTRIBUCIÓN ESPERADA: Contribucion1, Contribucion2, contribucion3, contribucion4, contribucion5, contribucion6, contribucion7, contribucion8, contribucion9, contribucion10</w:t>
+        <w:t xml:space="preserve">NOMBRE COMPLETO:Jhon Michael Faundez Miño</w:t>
+      </w:r>
+    </w:p>
+    <w:p/>
+    <w:p>
+      <w:pPr>
+        <w:jc w:val="left"/>
+      </w:pPr>
+      <w:r>
+        <w:rPr>
+          <w:sz w:val="22"/>
+          <w:szCs w:val="22"/>
+          <w:b w:val="0"/>
+          <w:bCs w:val="0"/>
+        </w:rPr>
+        <w:t xml:space="preserve">RUT:18.574.262-8            AÑO INGRESO:2013</w:t>
+      </w:r>
+    </w:p>
+    <w:p/>
+    <w:p>
+      <w:pPr>
+        <w:jc w:val="left"/>
+      </w:pPr>
+      <w:r>
+        <w:rPr>
+          <w:sz w:val="22"/>
+          <w:szCs w:val="22"/>
+          <w:b w:val="0"/>
+          <w:bCs w:val="0"/>
+        </w:rPr>
+        <w:t xml:space="preserve">CARRERA:Ingenieria en Ejecución e Informatica</w:t>
+      </w:r>
+    </w:p>
+    <w:p/>
+    <w:p>
+      <w:pPr>
+        <w:jc w:val="left"/>
+      </w:pPr>
+      <w:r>
+        <w:rPr>
+          <w:sz w:val="22"/>
+          <w:szCs w:val="22"/>
+          <w:b w:val="0"/>
+          <w:bCs w:val="0"/>
+        </w:rPr>
+        <w:t xml:space="preserve">EMAIL:  JhonF@gmail.com            TELÉFONO: 12345678</w:t>
+      </w:r>
+    </w:p>
+    <w:p/>
+    <w:p>
+      <w:pPr>
+        <w:jc w:val="left"/>
+      </w:pPr>
+      <w:r>
+        <w:rPr>
+          <w:sz w:val="22"/>
+          <w:szCs w:val="22"/>
+          <w:b w:val="0"/>
+          <w:bCs w:val="0"/>
+        </w:rPr>
+        <w:t xml:space="preserve">NOMBRE TESIS/MEMORIA: Desarrollo de aplicacion movil ed. fisica</w:t>
+      </w:r>
+    </w:p>
+    <w:p/>
+    <w:p>
+      <w:pPr>
+        <w:jc w:val="left"/>
+      </w:pPr>
+      <w:r>
+        <w:rPr>
+          <w:sz w:val="22"/>
+          <w:szCs w:val="22"/>
+          <w:b w:val="0"/>
+          <w:bCs w:val="0"/>
+        </w:rPr>
+        <w:t xml:space="preserve">BREVE DESCRIPCIÓN DEL TEMA: Esta tesis pretende...</w:t>
+      </w:r>
+    </w:p>
+    <w:p>
+      <w:pPr>
+        <w:jc w:val="left"/>
+      </w:pPr>
+      <w:r>
+        <w:rPr>
+          <w:sz w:val="22"/>
+          <w:szCs w:val="22"/>
+          <w:b w:val="0"/>
+          <w:bCs w:val="0"/>
+        </w:rPr>
+        <w:t xml:space="preserve">OBJETIVOS DEL TEMA: Dentro de los objetivos de esta tesis se espera...</w:t>
+      </w:r>
+    </w:p>
+    <w:p>
+      <w:pPr>
+        <w:jc w:val="left"/>
+      </w:pPr>
+      <w:r>
+        <w:rPr>
+          <w:sz w:val="22"/>
+          <w:szCs w:val="22"/>
+          <w:b w:val="0"/>
+          <w:bCs w:val="0"/>
+        </w:rPr>
+        <w:t xml:space="preserve">CONTRIBUCIÓN ESPERADA: Se espera contribuir a la carrera de Educación fisica, desarrollando una aplicación de utilidad para ellos...</w:t>
       </w:r>
     </w:p>
     <w:p/>
@@ -253,6 +253,246 @@
           <w:b w:val="1"/>
           <w:bCs w:val="1"/>
         </w:rPr>
+        <w:t xml:space="preserve">UNIVERSIDAD CATÓLICA DEL MAULE</w:t>
+      </w:r>
+    </w:p>
+    <w:p>
+      <w:pPr>
+        <w:jc w:val="center"/>
+      </w:pPr>
+      <w:r>
+        <w:rPr>
+          <w:sz w:val="22"/>
+          <w:szCs w:val="22"/>
+          <w:b w:val="1"/>
+          <w:bCs w:val="1"/>
+        </w:rPr>
+        <w:t xml:space="preserve">FACULTAD DE CIENCIAS DE LA INGENIERÍA</w:t>
+      </w:r>
+    </w:p>
+    <w:p>
+      <w:pPr>
+        <w:jc w:val="center"/>
+      </w:pPr>
+      <w:r>
+        <w:rPr>
+          <w:sz w:val="22"/>
+          <w:szCs w:val="22"/>
+          <w:b w:val="1"/>
+          <w:bCs w:val="1"/>
+        </w:rPr>
+        <w:t xml:space="preserve">ESCUELA DE INGENIERÍA CIVIL INFORMÁTICA</w:t>
+      </w:r>
+    </w:p>
+    <w:p/>
+    <w:p>
+      <w:pPr>
+        <w:jc w:val="center"/>
+      </w:pPr>
+      <w:r>
+        <w:rPr>
+          <w:sz w:val="22"/>
+          <w:szCs w:val="22"/>
+          <w:b w:val="1"/>
+          <w:bCs w:val="1"/>
+        </w:rPr>
+        <w:t xml:space="preserve">FORMULARIO DE INSCRIPCIÓN DE TEMAS DE TESIS Y  </w:t>
+      </w:r>
+    </w:p>
+    <w:p>
+      <w:pPr>
+        <w:jc w:val="center"/>
+      </w:pPr>
+      <w:r>
+        <w:rPr>
+          <w:sz w:val="22"/>
+          <w:szCs w:val="22"/>
+          <w:b w:val="1"/>
+          <w:bCs w:val="1"/>
+        </w:rPr>
+        <w:t xml:space="preserve">MEMORÍAS DE TÍTULO</w:t>
+      </w:r>
+    </w:p>
+    <w:p/>
+    <w:p>
+      <w:pPr>
+        <w:jc w:val="center"/>
+      </w:pPr>
+      <w:r>
+        <w:rPr>
+          <w:sz w:val="22"/>
+          <w:szCs w:val="22"/>
+          <w:b w:val="1"/>
+          <w:bCs w:val="1"/>
+        </w:rPr>
+        <w:t xml:space="preserve">(A COMPLETAR POR EL ALUMNO)</w:t>
+      </w:r>
+    </w:p>
+    <w:p/>
+    <w:p/>
+    <w:p>
+      <w:pPr>
+        <w:jc w:val="left"/>
+      </w:pPr>
+      <w:r>
+        <w:rPr>
+          <w:sz w:val="22"/>
+          <w:szCs w:val="22"/>
+        </w:rPr>
+        <w:t xml:space="preserve">NOMBRE COMPLETO:Alfonso Bilocopetiuc Parra</w:t>
+      </w:r>
+    </w:p>
+    <w:p/>
+    <w:p>
+      <w:pPr>
+        <w:jc w:val="left"/>
+      </w:pPr>
+      <w:r>
+        <w:rPr>
+          <w:sz w:val="22"/>
+          <w:szCs w:val="22"/>
+          <w:b w:val="0"/>
+          <w:bCs w:val="0"/>
+        </w:rPr>
+        <w:t xml:space="preserve">RUT:18.574.262-8            AÑO INGRESO:2013</w:t>
+      </w:r>
+    </w:p>
+    <w:p/>
+    <w:p>
+      <w:pPr>
+        <w:jc w:val="left"/>
+      </w:pPr>
+      <w:r>
+        <w:rPr>
+          <w:sz w:val="22"/>
+          <w:szCs w:val="22"/>
+          <w:b w:val="0"/>
+          <w:bCs w:val="0"/>
+        </w:rPr>
+        <w:t xml:space="preserve">CARRERA:Ingenieria en Ejecución e Informatica</w:t>
+      </w:r>
+    </w:p>
+    <w:p/>
+    <w:p>
+      <w:pPr>
+        <w:jc w:val="left"/>
+      </w:pPr>
+      <w:r>
+        <w:rPr>
+          <w:sz w:val="22"/>
+          <w:szCs w:val="22"/>
+          <w:b w:val="0"/>
+          <w:bCs w:val="0"/>
+        </w:rPr>
+        <w:t xml:space="preserve">EMAIL: AlfonsoB@gmail.com             TELÉFONO: 23456789</w:t>
+      </w:r>
+    </w:p>
+    <w:p/>
+    <w:p>
+      <w:pPr>
+        <w:jc w:val="left"/>
+      </w:pPr>
+      <w:r>
+        <w:rPr>
+          <w:sz w:val="22"/>
+          <w:szCs w:val="22"/>
+          <w:b w:val="0"/>
+          <w:bCs w:val="0"/>
+        </w:rPr>
+        <w:t xml:space="preserve">NOMBRE TESIS/MEMORIA: Desarrollo de aplicacion movil ed. fisica</w:t>
+      </w:r>
+    </w:p>
+    <w:p/>
+    <w:p>
+      <w:pPr>
+        <w:jc w:val="left"/>
+      </w:pPr>
+      <w:r>
+        <w:rPr>
+          <w:sz w:val="22"/>
+          <w:szCs w:val="22"/>
+          <w:b w:val="0"/>
+          <w:bCs w:val="0"/>
+        </w:rPr>
+        <w:t xml:space="preserve">BREVE DESCRIPCIÓN DEL TEMA: Esta tesis pretende...</w:t>
+      </w:r>
+    </w:p>
+    <w:p>
+      <w:pPr>
+        <w:jc w:val="left"/>
+      </w:pPr>
+      <w:r>
+        <w:rPr>
+          <w:sz w:val="22"/>
+          <w:szCs w:val="22"/>
+          <w:b w:val="0"/>
+          <w:bCs w:val="0"/>
+        </w:rPr>
+        <w:t xml:space="preserve">OBJETIVOS DEL TEMA: Dentro de los objetivos de esta tesis se espera...</w:t>
+      </w:r>
+    </w:p>
+    <w:p>
+      <w:pPr>
+        <w:jc w:val="left"/>
+      </w:pPr>
+      <w:r>
+        <w:rPr>
+          <w:sz w:val="22"/>
+          <w:szCs w:val="22"/>
+          <w:b w:val="0"/>
+          <w:bCs w:val="0"/>
+        </w:rPr>
+        <w:t xml:space="preserve">CONTRIBUCIÓN ESPERADA: Se espera contribuir a la carrera de Educación fisica, desarrollando una aplicación de utilidad para ellos...</w:t>
+      </w:r>
+    </w:p>
+    <w:p/>
+    <w:p/>
+    <w:p/>
+    <w:p/>
+    <w:p>
+      <w:pPr>
+        <w:jc w:val="center"/>
+      </w:pPr>
+      <w:r>
+        <w:rPr>
+          <w:sz w:val="22"/>
+          <w:szCs w:val="22"/>
+          <w:b w:val="1"/>
+          <w:bCs w:val="1"/>
+        </w:rPr>
+        <w:t xml:space="preserve">FIRMA ALUMNO</w:t>
+      </w:r>
+    </w:p>
+    <w:p>
+      <w:pPr>
+        <w:jc w:val="left"/>
+      </w:pPr>
+      <w:r>
+        <w:rPr>
+          <w:sz w:val="22"/>
+          <w:szCs w:val="22"/>
+          <w:b w:val="1"/>
+          <w:bCs w:val="1"/>
+        </w:rPr>
+        <w:t xml:space="preserve">FECHA:...../...../.....</w:t>
+      </w:r>
+    </w:p>
+    <w:p>
+      <w:r>
+        <w:br w:type="page"/>
+      </w:r>
+    </w:p>
+    <w:p>
+      <w:pPr>
+        <w:jc w:val="center"/>
+      </w:pPr>
+      <w:r>
+        <w:rPr>
+          <w:sz w:val="22"/>
+          <w:szCs w:val="22"/>
+          <w:b w:val="1"/>
+          <w:bCs w:val="1"/>
+        </w:rPr>
         <w:t xml:space="preserve">(A COMPLETAR POR PROFESOR GUIA)</w:t>
       </w:r>
     </w:p>
@@ -270,7 +510,7 @@
           <w:b w:val="0"/>
           <w:bCs w:val="0"/>
         </w:rPr>
-        <w:t xml:space="preserve">PROFESOR GUÍA: Sergio Hernandez</w:t>
+        <w:t xml:space="preserve">PROFESOR GUÍA: Marco Toranzo</w:t>
       </w:r>
     </w:p>
     <w:p/>
@@ -327,7 +567,7 @@
           <w:b w:val="0"/>
           <w:bCs w:val="0"/>
         </w:rPr>
-        <w:t xml:space="preserve">3-Xaviera Lopez</w:t>
+        <w:t xml:space="preserve">3-Angelica Urrutia</w:t>
       </w:r>
     </w:p>
     <w:p>
@@ -344,104 +584,6 @@
         <w:t xml:space="preserve">(EXTERNO(S) U OTRO(S) SI ES REQUERIDO. INDICAR CORREO E INSTITUCIÓN EN CASO DE SER EXTERNO):</w:t>
       </w:r>
     </w:p>
-    <w:p>
-      <w:pPr/>
-      <w:r>
-        <w:rPr>
-          <w:sz w:val="22"/>
-          <w:szCs w:val="22"/>
-          <w:b w:val="0"/>
-          <w:bCs w:val="0"/>
-        </w:rPr>
-        <w:t xml:space="preserve">4-Jose Torres</w:t>
-      </w:r>
-    </w:p>
-    <w:p>
-      <w:pPr/>
-      <w:r>
-        <w:rPr>
-          <w:sz w:val="22"/>
-          <w:szCs w:val="22"/>
-          <w:b w:val="0"/>
-          <w:bCs w:val="0"/>
-        </w:rPr>
-        <w:t xml:space="preserve">CORREO:JoseT@gmail.com</w:t>
-      </w:r>
-    </w:p>
-    <w:p>
-      <w:pPr/>
-      <w:r>
-        <w:rPr>
-          <w:sz w:val="22"/>
-          <w:szCs w:val="22"/>
-          <w:b w:val="0"/>
-          <w:bCs w:val="0"/>
-        </w:rPr>
-        <w:t xml:space="preserve">INSTITUCIÓN:Universidad de Talca</w:t>
-      </w:r>
-    </w:p>
-    <w:p>
-      <w:pPr/>
-      <w:r>
-        <w:rPr>
-          <w:sz w:val="22"/>
-          <w:szCs w:val="22"/>
-          <w:b w:val="0"/>
-          <w:bCs w:val="0"/>
-        </w:rPr>
-        <w:t xml:space="preserve">DIRECCIÓN POSTAL:3460000</w:t>
-      </w:r>
-    </w:p>
-    <w:p>
-      <w:pPr/>
-      <w:r>
-        <w:rPr>
-          <w:sz w:val="22"/>
-          <w:szCs w:val="22"/>
-          <w:b w:val="0"/>
-          <w:bCs w:val="0"/>
-        </w:rPr>
-        <w:t xml:space="preserve">5-Gabriel Perez</w:t>
-      </w:r>
-    </w:p>
-    <w:p>
-      <w:pPr/>
-      <w:r>
-        <w:rPr>
-          <w:sz w:val="22"/>
-          <w:szCs w:val="22"/>
-          <w:b w:val="0"/>
-          <w:bCs w:val="0"/>
-        </w:rPr>
-        <w:t xml:space="preserve">CORREO:GabrielP@gmail.com</w:t>
-      </w:r>
-    </w:p>
-    <w:p>
-      <w:pPr/>
-      <w:r>
-        <w:rPr>
-          <w:sz w:val="22"/>
-          <w:szCs w:val="22"/>
-          <w:b w:val="0"/>
-          <w:bCs w:val="0"/>
-        </w:rPr>
-        <w:t xml:space="preserve">INSTITUCIÓN:Universidad Autonoma</w:t>
-      </w:r>
-    </w:p>
-    <w:p>
-      <w:pPr/>
-      <w:r>
-        <w:rPr>
-          <w:sz w:val="22"/>
-          <w:szCs w:val="22"/>
-          <w:b w:val="0"/>
-          <w:bCs w:val="0"/>
-        </w:rPr>
-        <w:t xml:space="preserve">DIRECCIÓN POSTAL:3460000</w:t>
-      </w:r>
-    </w:p>
-    <w:p/>
-    <w:p/>
     <w:p>
       <w:pPr/>
       <w:r>

</xml_diff>

<commit_message>
Corrigiendo error en memorandum revision de tesis, donde grado academico profesor tesis, permitiendo que profesor y alumno puedan editar el formulario si el director de tesis rechaza la tesis, y dejando campos de subir acta y subir constancia de examen como campos requeridos y actualizacion de manual de usuario
Corrigiendo error en memorandum revision de tesis, donde grado academico profesor tesis, permitiendo que profesor y alumno puedan editar el formulario si el director de tesis rechaza la tesis, y dejando campos de subir acta y subir constancia de examen como campos requeridos y actualizacion de manual de usuario
</commit_message>
<xml_diff>
--- a/tesis/public/Formulario_Inscripcion.docx
+++ b/tesis/public/Formulario_Inscripcion.docx
@@ -99,22 +99,22 @@
           <w:sz w:val="22"/>
           <w:szCs w:val="22"/>
         </w:rPr>
-        <w:t xml:space="preserve">NOMBRE COMPLETO:Alfonso Bilocopetiuc Parra</w:t>
-      </w:r>
-    </w:p>
-    <w:p/>
-    <w:p>
-      <w:pPr>
-        <w:jc w:val="left"/>
-      </w:pPr>
-      <w:r>
-        <w:rPr>
-          <w:sz w:val="22"/>
-          <w:szCs w:val="22"/>
-          <w:b w:val="0"/>
-          <w:bCs w:val="0"/>
-        </w:rPr>
-        <w:t xml:space="preserve">RUT:18.674.261-3            AÑO INGRESO:2013</w:t>
+        <w:t xml:space="preserve">NOMBRE COMPLETO:Barbara Alejandra Suarez Sepulveda</w:t>
+      </w:r>
+    </w:p>
+    <w:p/>
+    <w:p>
+      <w:pPr>
+        <w:jc w:val="left"/>
+      </w:pPr>
+      <w:r>
+        <w:rPr>
+          <w:sz w:val="22"/>
+          <w:szCs w:val="22"/>
+          <w:b w:val="0"/>
+          <w:bCs w:val="0"/>
+        </w:rPr>
+        <w:t xml:space="preserve">RUT:19.123.679-0            AÑO INGRESO:2013</w:t>
       </w:r>
     </w:p>
     <w:p/>
@@ -144,22 +144,22 @@
           <w:b w:val="0"/>
           <w:bCs w:val="0"/>
         </w:rPr>
-        <w:t xml:space="preserve">EMAIL:  AlfonsoB@gmail.com            TELÉFONO: 12345678</w:t>
-      </w:r>
-    </w:p>
-    <w:p/>
-    <w:p>
-      <w:pPr>
-        <w:jc w:val="left"/>
-      </w:pPr>
-      <w:r>
-        <w:rPr>
-          <w:sz w:val="22"/>
-          <w:szCs w:val="22"/>
-          <w:b w:val="0"/>
-          <w:bCs w:val="0"/>
-        </w:rPr>
-        <w:t xml:space="preserve">NOMBRE TESIS/MEMORIA: Tesis 100</w:t>
+        <w:t xml:space="preserve">EMAIL:  BarbaraSuarez@gmail.com            TELÉFONO: 75632982</w:t>
+      </w:r>
+    </w:p>
+    <w:p/>
+    <w:p>
+      <w:pPr>
+        <w:jc w:val="left"/>
+      </w:pPr>
+      <w:r>
+        <w:rPr>
+          <w:sz w:val="22"/>
+          <w:szCs w:val="22"/>
+          <w:b w:val="0"/>
+          <w:bCs w:val="0"/>
+        </w:rPr>
+        <w:t xml:space="preserve">NOMBRE TESIS/MEMORIA: Sistema de portal del alumno UCM</w:t>
       </w:r>
     </w:p>
     <w:p/>
@@ -253,246 +253,6 @@
           <w:b w:val="1"/>
           <w:bCs w:val="1"/>
         </w:rPr>
-        <w:t xml:space="preserve">UNIVERSIDAD CATÓLICA DEL MAULE</w:t>
-      </w:r>
-    </w:p>
-    <w:p>
-      <w:pPr>
-        <w:jc w:val="center"/>
-      </w:pPr>
-      <w:r>
-        <w:rPr>
-          <w:sz w:val="22"/>
-          <w:szCs w:val="22"/>
-          <w:b w:val="1"/>
-          <w:bCs w:val="1"/>
-        </w:rPr>
-        <w:t xml:space="preserve">FACULTAD DE CIENCIAS DE LA INGENIERÍA</w:t>
-      </w:r>
-    </w:p>
-    <w:p>
-      <w:pPr>
-        <w:jc w:val="center"/>
-      </w:pPr>
-      <w:r>
-        <w:rPr>
-          <w:sz w:val="22"/>
-          <w:szCs w:val="22"/>
-          <w:b w:val="1"/>
-          <w:bCs w:val="1"/>
-        </w:rPr>
-        <w:t xml:space="preserve">ESCUELA DE INGENIERÍA CIVIL INFORMÁTICA</w:t>
-      </w:r>
-    </w:p>
-    <w:p/>
-    <w:p>
-      <w:pPr>
-        <w:jc w:val="center"/>
-      </w:pPr>
-      <w:r>
-        <w:rPr>
-          <w:sz w:val="22"/>
-          <w:szCs w:val="22"/>
-          <w:b w:val="1"/>
-          <w:bCs w:val="1"/>
-        </w:rPr>
-        <w:t xml:space="preserve">FORMULARIO DE INSCRIPCIÓN DE TEMAS DE TESIS Y  </w:t>
-      </w:r>
-    </w:p>
-    <w:p>
-      <w:pPr>
-        <w:jc w:val="center"/>
-      </w:pPr>
-      <w:r>
-        <w:rPr>
-          <w:sz w:val="22"/>
-          <w:szCs w:val="22"/>
-          <w:b w:val="1"/>
-          <w:bCs w:val="1"/>
-        </w:rPr>
-        <w:t xml:space="preserve">MEMORÍAS DE TÍTULO</w:t>
-      </w:r>
-    </w:p>
-    <w:p/>
-    <w:p>
-      <w:pPr>
-        <w:jc w:val="center"/>
-      </w:pPr>
-      <w:r>
-        <w:rPr>
-          <w:sz w:val="22"/>
-          <w:szCs w:val="22"/>
-          <w:b w:val="1"/>
-          <w:bCs w:val="1"/>
-        </w:rPr>
-        <w:t xml:space="preserve">(A COMPLETAR POR EL ALUMNO)</w:t>
-      </w:r>
-    </w:p>
-    <w:p/>
-    <w:p/>
-    <w:p>
-      <w:pPr>
-        <w:jc w:val="left"/>
-      </w:pPr>
-      <w:r>
-        <w:rPr>
-          <w:sz w:val="22"/>
-          <w:szCs w:val="22"/>
-        </w:rPr>
-        <w:t xml:space="preserve">NOMBRE COMPLETO:Jhon Michael Faundez Miño</w:t>
-      </w:r>
-    </w:p>
-    <w:p/>
-    <w:p>
-      <w:pPr>
-        <w:jc w:val="left"/>
-      </w:pPr>
-      <w:r>
-        <w:rPr>
-          <w:sz w:val="22"/>
-          <w:szCs w:val="22"/>
-          <w:b w:val="0"/>
-          <w:bCs w:val="0"/>
-        </w:rPr>
-        <w:t xml:space="preserve">RUT:18.574.262-8            AÑO INGRESO:2013</w:t>
-      </w:r>
-    </w:p>
-    <w:p/>
-    <w:p>
-      <w:pPr>
-        <w:jc w:val="left"/>
-      </w:pPr>
-      <w:r>
-        <w:rPr>
-          <w:sz w:val="22"/>
-          <w:szCs w:val="22"/>
-          <w:b w:val="0"/>
-          <w:bCs w:val="0"/>
-        </w:rPr>
-        <w:t xml:space="preserve">CARRERA:Ingenieria Civil Informatica</w:t>
-      </w:r>
-    </w:p>
-    <w:p/>
-    <w:p>
-      <w:pPr>
-        <w:jc w:val="left"/>
-      </w:pPr>
-      <w:r>
-        <w:rPr>
-          <w:sz w:val="22"/>
-          <w:szCs w:val="22"/>
-          <w:b w:val="0"/>
-          <w:bCs w:val="0"/>
-        </w:rPr>
-        <w:t xml:space="preserve">EMAIL: JhonF@gmail.com             TELÉFONO: 12345678</w:t>
-      </w:r>
-    </w:p>
-    <w:p/>
-    <w:p>
-      <w:pPr>
-        <w:jc w:val="left"/>
-      </w:pPr>
-      <w:r>
-        <w:rPr>
-          <w:sz w:val="22"/>
-          <w:szCs w:val="22"/>
-          <w:b w:val="0"/>
-          <w:bCs w:val="0"/>
-        </w:rPr>
-        <w:t xml:space="preserve">NOMBRE TESIS/MEMORIA: Tesis 100</w:t>
-      </w:r>
-    </w:p>
-    <w:p/>
-    <w:p>
-      <w:pPr>
-        <w:jc w:val="left"/>
-      </w:pPr>
-      <w:r>
-        <w:rPr>
-          <w:sz w:val="22"/>
-          <w:szCs w:val="22"/>
-          <w:b w:val="0"/>
-          <w:bCs w:val="0"/>
-        </w:rPr>
-        <w:t xml:space="preserve">BREVE DESCRIPCIÓN DEL TEMA: Descripcion</w:t>
-      </w:r>
-    </w:p>
-    <w:p>
-      <w:pPr>
-        <w:jc w:val="left"/>
-      </w:pPr>
-      <w:r>
-        <w:rPr>
-          <w:sz w:val="22"/>
-          <w:szCs w:val="22"/>
-          <w:b w:val="0"/>
-          <w:bCs w:val="0"/>
-        </w:rPr>
-        <w:t xml:space="preserve">OBJETIVOS DEL TEMA: Escriba aqui los objetivos</w:t>
-      </w:r>
-    </w:p>
-    <w:p>
-      <w:pPr>
-        <w:jc w:val="left"/>
-      </w:pPr>
-      <w:r>
-        <w:rPr>
-          <w:sz w:val="22"/>
-          <w:szCs w:val="22"/>
-          <w:b w:val="0"/>
-          <w:bCs w:val="0"/>
-        </w:rPr>
-        <w:t xml:space="preserve">CONTRIBUCIÓN ESPERADA: Escriba aqui los objetivos</w:t>
-      </w:r>
-    </w:p>
-    <w:p/>
-    <w:p/>
-    <w:p/>
-    <w:p/>
-    <w:p>
-      <w:pPr>
-        <w:jc w:val="center"/>
-      </w:pPr>
-      <w:r>
-        <w:rPr>
-          <w:sz w:val="22"/>
-          <w:szCs w:val="22"/>
-          <w:b w:val="1"/>
-          <w:bCs w:val="1"/>
-        </w:rPr>
-        <w:t xml:space="preserve">FIRMA ALUMNO</w:t>
-      </w:r>
-    </w:p>
-    <w:p>
-      <w:pPr>
-        <w:jc w:val="left"/>
-      </w:pPr>
-      <w:r>
-        <w:rPr>
-          <w:sz w:val="22"/>
-          <w:szCs w:val="22"/>
-          <w:b w:val="1"/>
-          <w:bCs w:val="1"/>
-        </w:rPr>
-        <w:t xml:space="preserve">FECHA:...../...../.....</w:t>
-      </w:r>
-    </w:p>
-    <w:p>
-      <w:r>
-        <w:br w:type="page"/>
-      </w:r>
-    </w:p>
-    <w:p>
-      <w:pPr>
-        <w:jc w:val="center"/>
-      </w:pPr>
-      <w:r>
-        <w:rPr>
-          <w:sz w:val="22"/>
-          <w:szCs w:val="22"/>
-          <w:b w:val="1"/>
-          <w:bCs w:val="1"/>
-        </w:rPr>
         <w:t xml:space="preserve">(A COMPLETAR POR PROFESOR GUIA)</w:t>
       </w:r>
     </w:p>
@@ -510,7 +270,7 @@
           <w:b w:val="0"/>
           <w:bCs w:val="0"/>
         </w:rPr>
-        <w:t xml:space="preserve">PROFESOR GUÍA: Marco Toranzo Cespedes</w:t>
+        <w:t xml:space="preserve">PROFESOR GUÍA: Hugo Araya Carrasco</w:t>
       </w:r>
     </w:p>
     <w:p/>
@@ -539,35 +299,35 @@
           <w:b w:val="0"/>
           <w:bCs w:val="0"/>
         </w:rPr>
-        <w:t xml:space="preserve">1-Hugo Araya Carrasco</w:t>
-      </w:r>
-    </w:p>
-    <w:p>
-      <w:pPr>
-        <w:jc w:val="left"/>
-      </w:pPr>
-      <w:r>
-        <w:rPr>
-          <w:sz w:val="22"/>
-          <w:szCs w:val="22"/>
-          <w:b w:val="0"/>
-          <w:bCs w:val="0"/>
-        </w:rPr>
-        <w:t xml:space="preserve">2-Paulo Gonzalez</w:t>
-      </w:r>
-    </w:p>
-    <w:p>
-      <w:pPr>
-        <w:jc w:val="left"/>
-      </w:pPr>
-      <w:r>
-        <w:rPr>
-          <w:sz w:val="22"/>
-          <w:szCs w:val="22"/>
-          <w:b w:val="0"/>
-          <w:bCs w:val="0"/>
-        </w:rPr>
-        <w:t xml:space="preserve">3-Ninguno</w:t>
+        <w:t xml:space="preserve">1-Paulo Gonzalez</w:t>
+      </w:r>
+    </w:p>
+    <w:p>
+      <w:pPr>
+        <w:jc w:val="left"/>
+      </w:pPr>
+      <w:r>
+        <w:rPr>
+          <w:sz w:val="22"/>
+          <w:szCs w:val="22"/>
+          <w:b w:val="0"/>
+          <w:bCs w:val="0"/>
+        </w:rPr>
+        <w:t xml:space="preserve">2-Wladimir Soto</w:t>
+      </w:r>
+    </w:p>
+    <w:p>
+      <w:pPr>
+        <w:jc w:val="left"/>
+      </w:pPr>
+      <w:r>
+        <w:rPr>
+          <w:sz w:val="22"/>
+          <w:szCs w:val="22"/>
+          <w:b w:val="0"/>
+          <w:bCs w:val="0"/>
+        </w:rPr>
+        <w:t xml:space="preserve">3-Angelica Urrutia</w:t>
       </w:r>
     </w:p>
     <w:p>
@@ -605,7 +365,7 @@
           <w:b w:val="0"/>
           <w:bCs w:val="0"/>
         </w:rPr>
-        <w:t xml:space="preserve">CORREO:JoseT@gmail.com</w:t>
+        <w:t xml:space="preserve">CORREO:JoseT@utal.com</w:t>
       </w:r>
     </w:p>
     <w:p>

</xml_diff>